<commit_message>
Explored more variables in clustering
</commit_message>
<xml_diff>
--- a/Scripts/Clustering/CLUSTERING.docx
+++ b/Scripts/Clustering/CLUSTERING.docx
@@ -54,35 +54,7 @@
         <w:rPr>
           <w:lang w:val="it-IT"/>
         </w:rPr>
-        <w:t xml:space="preserve"> </w:t>
-      </w:r>
-      <w:proofErr w:type="spellStart"/>
-      <w:r>
-        <w:rPr>
-          <w:lang w:val="it-IT"/>
-        </w:rPr>
-        <w:t>runnare</w:t>
-      </w:r>
-      <w:proofErr w:type="spellEnd"/>
-      <w:r>
-        <w:rPr>
-          <w:lang w:val="it-IT"/>
-        </w:rPr>
-        <w:t xml:space="preserve"> </w:t>
-      </w:r>
-      <w:proofErr w:type="spellStart"/>
-      <w:r>
-        <w:rPr>
-          <w:lang w:val="it-IT"/>
-        </w:rPr>
-        <w:t>kmeans</w:t>
-      </w:r>
-      <w:proofErr w:type="spellEnd"/>
-      <w:r>
-        <w:rPr>
-          <w:lang w:val="it-IT"/>
-        </w:rPr>
-        <w:t xml:space="preserve"> su cias</w:t>
+        <w:t xml:space="preserve"> runnare kmeans su cias</w:t>
       </w:r>
       <w:r>
         <w:rPr>
@@ -192,42 +164,20 @@
         <w:rPr>
           <w:lang w:val="it-IT"/>
         </w:rPr>
-        <w:t>Si può notare che dopo 5 clusters la decrescita di entropia si riduce (il grafico è dell’Italia ma questo andamento è comune per tutti i paesi</w:t>
-      </w:r>
-      <w:proofErr w:type="gramStart"/>
-      <w:r>
-        <w:rPr>
-          <w:lang w:val="it-IT"/>
-        </w:rPr>
-        <w:t>),  per</w:t>
-      </w:r>
-      <w:proofErr w:type="gramEnd"/>
-      <w:r>
-        <w:rPr>
-          <w:lang w:val="it-IT"/>
-        </w:rPr>
-        <w:t xml:space="preserve"> questo motivo ho scelto di tenere k = 5 (per il quale si ha una diminuzione di entropia del 60%).</w:t>
-      </w:r>
-    </w:p>
-    <w:p>
-      <w:pPr>
-        <w:rPr>
-          <w:lang w:val="it-IT"/>
-        </w:rPr>
-      </w:pPr>
-      <w:proofErr w:type="spellStart"/>
-      <w:r>
-        <w:rPr>
-          <w:lang w:val="it-IT"/>
-        </w:rPr>
-        <w:t>Dopodichè</w:t>
-      </w:r>
-      <w:proofErr w:type="spellEnd"/>
-      <w:r>
-        <w:rPr>
-          <w:lang w:val="it-IT"/>
-        </w:rPr>
-        <w:t xml:space="preserve"> andando ad analizzare i cluster si può notare come essi raggruppino studenti con features correlate (i.e. cluster 1 sei bravo e ricco, cluster 2 un po' meno bravo e più povero ecc..), </w:t>
+        <w:t>Si può notare che dopo 5 clusters la decrescita di entropia si riduce (il grafico è dell’Italia ma questo andamento è comune per tutti i paesi),  per questo motivo ho scelto di tenere k = 5 (per il quale si ha una diminuzione di entropia del 60%).</w:t>
+      </w:r>
+    </w:p>
+    <w:p>
+      <w:pPr>
+        <w:rPr>
+          <w:lang w:val="it-IT"/>
+        </w:rPr>
+      </w:pPr>
+      <w:r>
+        <w:rPr>
+          <w:lang w:val="it-IT"/>
+        </w:rPr>
+        <w:t xml:space="preserve">Dopodichè andando ad analizzare i cluster si può notare come essi raggruppino studenti con features correlate (i.e. cluster 1 sei bravo e ricco, cluster 2 un po' meno bravo e più povero ecc..), </w:t>
       </w:r>
       <w:r>
         <w:rPr>
@@ -246,21 +196,7 @@
         <w:rPr>
           <w:lang w:val="it-IT"/>
         </w:rPr>
-        <w:t>Inoltre si conferma anche il trend per cui i cluster “</w:t>
-      </w:r>
-      <w:proofErr w:type="gramStart"/>
-      <w:r>
-        <w:rPr>
-          <w:lang w:val="it-IT"/>
-        </w:rPr>
-        <w:t>peggiori ”</w:t>
-      </w:r>
-      <w:proofErr w:type="gramEnd"/>
-      <w:r>
-        <w:rPr>
-          <w:lang w:val="it-IT"/>
-        </w:rPr>
-        <w:t xml:space="preserve"> siano quelli contenenti la percentuale più alta di immigrati </w:t>
+        <w:t xml:space="preserve">Inoltre si conferma anche il trend per cui i cluster “peggiori ” siano quelli contenenti la percentuale più alta di immigrati </w:t>
       </w:r>
       <w:r>
         <w:rPr>
@@ -334,6 +270,60 @@
           <w:lang w:val="it-IT"/>
         </w:rPr>
       </w:pPr>
+      <w:r>
+        <w:rPr>
+          <w:lang w:val="it-IT"/>
+        </w:rPr>
+        <w:lastRenderedPageBreak/>
+        <w:t>Inoltre il cluster peggiori sono quelli costituiti con la percentuale più alta aventi genitori con poche skills linguistiche. Non sembra avere influenza invece lo stato emotivo degli studenti: ciascun cluster ha più o meno la stessa percentuale di studenti ‘tristi’ (anche questo trend si verifica in tutti i paesi)</w:t>
+      </w:r>
+      <w:r>
+        <w:rPr>
+          <w:noProof/>
+          <w:lang w:val="it-IT"/>
+        </w:rPr>
+        <w:drawing>
+          <wp:inline distT="0" distB="0" distL="0" distR="0" wp14:anchorId="1E9247DD" wp14:editId="53096231">
+            <wp:extent cx="3034146" cy="3034146"/>
+            <wp:effectExtent l="0" t="0" r="0" b="0"/>
+            <wp:docPr id="3" name="Picture 3" descr="Diagram&#10;&#10;Description automatically generated"/>
+            <wp:cNvGraphicFramePr>
+              <a:graphicFrameLocks xmlns:a="http://schemas.openxmlformats.org/drawingml/2006/main" noChangeAspect="1"/>
+            </wp:cNvGraphicFramePr>
+            <a:graphic xmlns:a="http://schemas.openxmlformats.org/drawingml/2006/main">
+              <a:graphicData uri="http://schemas.openxmlformats.org/drawingml/2006/picture">
+                <pic:pic xmlns:pic="http://schemas.openxmlformats.org/drawingml/2006/picture">
+                  <pic:nvPicPr>
+                    <pic:cNvPr id="3" name="Picture 3" descr="Diagram&#10;&#10;Description automatically generated"/>
+                    <pic:cNvPicPr/>
+                  </pic:nvPicPr>
+                  <pic:blipFill>
+                    <a:blip r:embed="rId6">
+                      <a:extLst>
+                        <a:ext uri="{28A0092B-C50C-407E-A947-70E740481C1C}">
+                          <a14:useLocalDpi xmlns:a14="http://schemas.microsoft.com/office/drawing/2010/main" val="0"/>
+                        </a:ext>
+                      </a:extLst>
+                    </a:blip>
+                    <a:stretch>
+                      <a:fillRect/>
+                    </a:stretch>
+                  </pic:blipFill>
+                  <pic:spPr>
+                    <a:xfrm>
+                      <a:off x="0" y="0"/>
+                      <a:ext cx="3041557" cy="3041557"/>
+                    </a:xfrm>
+                    <a:prstGeom prst="rect">
+                      <a:avLst/>
+                    </a:prstGeom>
+                  </pic:spPr>
+                </pic:pic>
+              </a:graphicData>
+            </a:graphic>
+          </wp:inline>
+        </w:drawing>
+      </w:r>
     </w:p>
     <w:p>
       <w:pPr>

</xml_diff>